<commit_message>
added files for algorithms
</commit_message>
<xml_diff>
--- a/interview_preparation/blockchain/blockchanin.docx
+++ b/interview_preparation/blockchain/blockchanin.docx
@@ -17,7 +17,21 @@
         <w:rPr>
           <w:lang w:val="en-US"/>
         </w:rPr>
-        <w:t xml:space="preserve">Blockchain devs </w:t>
+        <w:t xml:space="preserve">Blockchain </w:t>
+      </w:r>
+      <w:proofErr w:type="spellStart"/>
+      <w:r>
+        <w:rPr>
+          <w:lang w:val="en-US"/>
+        </w:rPr>
+        <w:t>devs</w:t>
+      </w:r>
+      <w:proofErr w:type="spellEnd"/>
+      <w:r>
+        <w:rPr>
+          <w:lang w:val="en-US"/>
+        </w:rPr>
+        <w:t xml:space="preserve"> </w:t>
       </w:r>
     </w:p>
     <w:p>
@@ -35,7 +49,21 @@
         <w:rPr>
           <w:lang w:val="en-US"/>
         </w:rPr>
-        <w:t>Those who optimizes and building blockchain related application like consensus protocols ,dApps, smart contracts ,design architecture systems.</w:t>
+        <w:t>Those who optimizes and building blockchain related application like consensus protocols ,</w:t>
+      </w:r>
+      <w:proofErr w:type="spellStart"/>
+      <w:r>
+        <w:rPr>
+          <w:lang w:val="en-US"/>
+        </w:rPr>
+        <w:t>dApps</w:t>
+      </w:r>
+      <w:proofErr w:type="spellEnd"/>
+      <w:r>
+        <w:rPr>
+          <w:lang w:val="en-US"/>
+        </w:rPr>
+        <w:t>, smart contracts ,design architecture systems.</w:t>
       </w:r>
     </w:p>
     <w:p>
@@ -229,7 +257,161 @@
         <w:rPr>
           <w:lang w:val="en-US"/>
         </w:rPr>
-        <w:t xml:space="preserve"> , Datastructure and Cryptography</w:t>
+        <w:t xml:space="preserve"> , </w:t>
+      </w:r>
+      <w:proofErr w:type="spellStart"/>
+      <w:r>
+        <w:rPr>
+          <w:lang w:val="en-US"/>
+        </w:rPr>
+        <w:t>Datastructure</w:t>
+      </w:r>
+      <w:proofErr w:type="spellEnd"/>
+      <w:r>
+        <w:rPr>
+          <w:lang w:val="en-US"/>
+        </w:rPr>
+        <w:t xml:space="preserve"> and Cryptography</w:t>
+      </w:r>
+    </w:p>
+    <w:p>
+      <w:pPr>
+        <w:pStyle w:val="ListParagraph"/>
+        <w:numPr>
+          <w:ilvl w:val="0"/>
+          <w:numId w:val="4"/>
+        </w:numPr>
+        <w:rPr>
+          <w:lang w:val="en-US"/>
+        </w:rPr>
+      </w:pPr>
+      <w:r>
+        <w:rPr>
+          <w:lang w:val="en-US"/>
+        </w:rPr>
+        <w:t>What is Hyperledger?</w:t>
+      </w:r>
+    </w:p>
+    <w:p>
+      <w:pPr>
+        <w:pStyle w:val="ListParagraph"/>
+        <w:numPr>
+          <w:ilvl w:val="0"/>
+          <w:numId w:val="4"/>
+        </w:numPr>
+        <w:rPr>
+          <w:lang w:val="en-US"/>
+        </w:rPr>
+      </w:pPr>
+      <w:r>
+        <w:rPr>
+          <w:lang w:val="en-US"/>
+        </w:rPr>
+        <w:t>What is IPFS?</w:t>
+      </w:r>
+    </w:p>
+    <w:p>
+      <w:pPr>
+        <w:pStyle w:val="ListParagraph"/>
+        <w:numPr>
+          <w:ilvl w:val="0"/>
+          <w:numId w:val="4"/>
+        </w:numPr>
+        <w:rPr>
+          <w:lang w:val="en-US"/>
+        </w:rPr>
+      </w:pPr>
+      <w:r>
+        <w:rPr>
+          <w:lang w:val="en-US"/>
+        </w:rPr>
+        <w:t>Cryptography?</w:t>
+      </w:r>
+    </w:p>
+    <w:p>
+      <w:pPr>
+        <w:pStyle w:val="ListParagraph"/>
+        <w:numPr>
+          <w:ilvl w:val="0"/>
+          <w:numId w:val="4"/>
+        </w:numPr>
+        <w:rPr>
+          <w:lang w:val="en-US"/>
+        </w:rPr>
+      </w:pPr>
+      <w:r>
+        <w:rPr>
+          <w:lang w:val="en-US"/>
+        </w:rPr>
+        <w:t>What is truffle ?</w:t>
+      </w:r>
+    </w:p>
+    <w:p>
+      <w:pPr>
+        <w:pStyle w:val="ListParagraph"/>
+        <w:numPr>
+          <w:ilvl w:val="0"/>
+          <w:numId w:val="4"/>
+        </w:numPr>
+        <w:rPr>
+          <w:lang w:val="en-US"/>
+        </w:rPr>
+      </w:pPr>
+      <w:r>
+        <w:rPr>
+          <w:lang w:val="en-US"/>
+        </w:rPr>
+        <w:t>What are NFT’s ?</w:t>
+      </w:r>
+    </w:p>
+    <w:p>
+      <w:pPr>
+        <w:pStyle w:val="ListParagraph"/>
+        <w:numPr>
+          <w:ilvl w:val="0"/>
+          <w:numId w:val="4"/>
+        </w:numPr>
+        <w:rPr>
+          <w:lang w:val="en-US"/>
+        </w:rPr>
+      </w:pPr>
+      <w:r>
+        <w:rPr>
+          <w:lang w:val="en-US"/>
+        </w:rPr>
+        <w:t xml:space="preserve">What is </w:t>
+      </w:r>
+      <w:proofErr w:type="spellStart"/>
+      <w:r>
+        <w:rPr>
+          <w:lang w:val="en-US"/>
+        </w:rPr>
+        <w:t>DeFi</w:t>
+      </w:r>
+      <w:proofErr w:type="spellEnd"/>
+      <w:r>
+        <w:rPr>
+          <w:lang w:val="en-US"/>
+        </w:rPr>
+        <w:t>?</w:t>
+      </w:r>
+    </w:p>
+    <w:p>
+      <w:pPr>
+        <w:pStyle w:val="ListParagraph"/>
+        <w:numPr>
+          <w:ilvl w:val="0"/>
+          <w:numId w:val="4"/>
+        </w:numPr>
+        <w:rPr>
+          <w:lang w:val="en-US"/>
+        </w:rPr>
+      </w:pPr>
+      <w:r>
+        <w:rPr>
+          <w:lang w:val="en-US"/>
+        </w:rPr>
+        <w:t>What is GETH ?</w:t>
       </w:r>
     </w:p>
     <w:p>
@@ -267,7 +449,63 @@
         <w:rPr>
           <w:lang w:val="en-US"/>
         </w:rPr>
-        <w:t>A hash function takes an inout of nay length and converts into an aoutput of a fixed lengthof 32 bytes.</w:t>
+        <w:t xml:space="preserve">A hash function takes an </w:t>
+      </w:r>
+      <w:proofErr w:type="spellStart"/>
+      <w:r>
+        <w:rPr>
+          <w:lang w:val="en-US"/>
+        </w:rPr>
+        <w:t>inout</w:t>
+      </w:r>
+      <w:proofErr w:type="spellEnd"/>
+      <w:r>
+        <w:rPr>
+          <w:lang w:val="en-US"/>
+        </w:rPr>
+        <w:t xml:space="preserve"> of </w:t>
+      </w:r>
+      <w:proofErr w:type="spellStart"/>
+      <w:r>
+        <w:rPr>
+          <w:lang w:val="en-US"/>
+        </w:rPr>
+        <w:t>nay</w:t>
+      </w:r>
+      <w:proofErr w:type="spellEnd"/>
+      <w:r>
+        <w:rPr>
+          <w:lang w:val="en-US"/>
+        </w:rPr>
+        <w:t xml:space="preserve"> length and converts into an </w:t>
+      </w:r>
+      <w:proofErr w:type="spellStart"/>
+      <w:r>
+        <w:rPr>
+          <w:lang w:val="en-US"/>
+        </w:rPr>
+        <w:t>aoutput</w:t>
+      </w:r>
+      <w:proofErr w:type="spellEnd"/>
+      <w:r>
+        <w:rPr>
+          <w:lang w:val="en-US"/>
+        </w:rPr>
+        <w:t xml:space="preserve"> of a fixed </w:t>
+      </w:r>
+      <w:proofErr w:type="spellStart"/>
+      <w:r>
+        <w:rPr>
+          <w:lang w:val="en-US"/>
+        </w:rPr>
+        <w:t>lengthof</w:t>
+      </w:r>
+      <w:proofErr w:type="spellEnd"/>
+      <w:r>
+        <w:rPr>
+          <w:lang w:val="en-US"/>
+        </w:rPr>
+        <w:t xml:space="preserve"> 32 bytes.</w:t>
       </w:r>
     </w:p>
     <w:p>
@@ -393,7 +631,21 @@
         <w:rPr>
           <w:lang w:val="en-US"/>
         </w:rPr>
-        <w:t>How to Miners and Transations in block?</w:t>
+        <w:t xml:space="preserve">How to Miners and </w:t>
+      </w:r>
+      <w:proofErr w:type="spellStart"/>
+      <w:r>
+        <w:rPr>
+          <w:lang w:val="en-US"/>
+        </w:rPr>
+        <w:t>Transations</w:t>
+      </w:r>
+      <w:proofErr w:type="spellEnd"/>
+      <w:r>
+        <w:rPr>
+          <w:lang w:val="en-US"/>
+        </w:rPr>
+        <w:t xml:space="preserve"> in block?</w:t>
       </w:r>
     </w:p>
     <w:p>

</xml_diff>

<commit_message>
added docs for learning
</commit_message>
<xml_diff>
--- a/interview_preparation/blockchain/blockchanin.docx
+++ b/interview_preparation/blockchain/blockchanin.docx
@@ -724,6 +724,484 @@
           <w:lang w:val="en-US"/>
         </w:rPr>
         <w:t>Web3.js ,ethers.js</w:t>
+      </w:r>
+    </w:p>
+    <w:p>
+      <w:pPr>
+        <w:rPr>
+          <w:lang w:val="en-US"/>
+        </w:rPr>
+      </w:pPr>
+      <w:r>
+        <w:rPr>
+          <w:lang w:val="en-US"/>
+        </w:rPr>
+        <w:t>1️</w:t>
+      </w:r>
+      <w:r>
+        <w:rPr>
+          <w:rFonts w:ascii="Tahoma" w:hAnsi="Tahoma" w:cs="Tahoma"/>
+          <w:lang w:val="en-US"/>
+        </w:rPr>
+        <w:t>⃣</w:t>
+      </w:r>
+      <w:r>
+        <w:rPr>
+          <w:lang w:val="en-US"/>
+        </w:rPr>
+        <w:t xml:space="preserve"> What is Ethereum?</w:t>
+      </w:r>
+    </w:p>
+    <w:p>
+      <w:pPr>
+        <w:rPr>
+          <w:lang w:val="en-US"/>
+        </w:rPr>
+      </w:pPr>
+      <w:r>
+        <w:rPr>
+          <w:lang w:val="en-US"/>
+        </w:rPr>
+        <w:t>2️</w:t>
+      </w:r>
+      <w:r>
+        <w:rPr>
+          <w:rFonts w:ascii="Tahoma" w:hAnsi="Tahoma" w:cs="Tahoma"/>
+          <w:lang w:val="en-US"/>
+        </w:rPr>
+        <w:t>⃣</w:t>
+      </w:r>
+      <w:r>
+        <w:rPr>
+          <w:lang w:val="en-US"/>
+        </w:rPr>
+        <w:t xml:space="preserve"> What are Smart Contracts?</w:t>
+      </w:r>
+    </w:p>
+    <w:p>
+      <w:pPr>
+        <w:rPr>
+          <w:lang w:val="en-US"/>
+        </w:rPr>
+      </w:pPr>
+      <w:r>
+        <w:rPr>
+          <w:lang w:val="en-US"/>
+        </w:rPr>
+        <w:t>3️</w:t>
+      </w:r>
+      <w:r>
+        <w:rPr>
+          <w:rFonts w:ascii="Tahoma" w:hAnsi="Tahoma" w:cs="Tahoma"/>
+          <w:lang w:val="en-US"/>
+        </w:rPr>
+        <w:t>⃣</w:t>
+      </w:r>
+      <w:r>
+        <w:rPr>
+          <w:lang w:val="en-US"/>
+        </w:rPr>
+        <w:t xml:space="preserve"> Explain Ether ?</w:t>
+      </w:r>
+    </w:p>
+    <w:p>
+      <w:pPr>
+        <w:rPr>
+          <w:lang w:val="en-US"/>
+        </w:rPr>
+      </w:pPr>
+      <w:r>
+        <w:rPr>
+          <w:lang w:val="en-US"/>
+        </w:rPr>
+        <w:t>4️</w:t>
+      </w:r>
+      <w:r>
+        <w:rPr>
+          <w:rFonts w:ascii="Tahoma" w:hAnsi="Tahoma" w:cs="Tahoma"/>
+          <w:lang w:val="en-US"/>
+        </w:rPr>
+        <w:t>⃣</w:t>
+      </w:r>
+      <w:r>
+        <w:rPr>
+          <w:lang w:val="en-US"/>
+        </w:rPr>
+        <w:t xml:space="preserve"> How Ethereum differs from Bitcoin?</w:t>
+      </w:r>
+    </w:p>
+    <w:p>
+      <w:pPr>
+        <w:rPr>
+          <w:lang w:val="en-US"/>
+        </w:rPr>
+      </w:pPr>
+      <w:r>
+        <w:rPr>
+          <w:lang w:val="en-US"/>
+        </w:rPr>
+        <w:t>5️</w:t>
+      </w:r>
+      <w:r>
+        <w:rPr>
+          <w:rFonts w:ascii="Tahoma" w:hAnsi="Tahoma" w:cs="Tahoma"/>
+          <w:lang w:val="en-US"/>
+        </w:rPr>
+        <w:t>⃣</w:t>
+      </w:r>
+      <w:r>
+        <w:rPr>
+          <w:lang w:val="en-US"/>
+        </w:rPr>
+        <w:t xml:space="preserve"> What is EVM?</w:t>
+      </w:r>
+    </w:p>
+    <w:p>
+      <w:pPr>
+        <w:rPr>
+          <w:lang w:val="en-US"/>
+        </w:rPr>
+      </w:pPr>
+      <w:r>
+        <w:rPr>
+          <w:lang w:val="en-US"/>
+        </w:rPr>
+        <w:lastRenderedPageBreak/>
+        <w:t>6️</w:t>
+      </w:r>
+      <w:r>
+        <w:rPr>
+          <w:rFonts w:ascii="Tahoma" w:hAnsi="Tahoma" w:cs="Tahoma"/>
+          <w:lang w:val="en-US"/>
+        </w:rPr>
+        <w:t>⃣</w:t>
+      </w:r>
+      <w:r>
+        <w:rPr>
+          <w:lang w:val="en-US"/>
+        </w:rPr>
+        <w:t xml:space="preserve"> What is Blockchain technology?</w:t>
+      </w:r>
+    </w:p>
+    <w:p>
+      <w:pPr>
+        <w:rPr>
+          <w:lang w:val="en-US"/>
+        </w:rPr>
+      </w:pPr>
+      <w:r>
+        <w:rPr>
+          <w:lang w:val="en-US"/>
+        </w:rPr>
+        <w:t>7️</w:t>
+      </w:r>
+      <w:r>
+        <w:rPr>
+          <w:rFonts w:ascii="Tahoma" w:hAnsi="Tahoma" w:cs="Tahoma"/>
+          <w:lang w:val="en-US"/>
+        </w:rPr>
+        <w:t>⃣</w:t>
+      </w:r>
+      <w:r>
+        <w:rPr>
+          <w:lang w:val="en-US"/>
+        </w:rPr>
+        <w:t xml:space="preserve"> What is a node in Ethereum? </w:t>
+      </w:r>
+    </w:p>
+    <w:p>
+      <w:pPr>
+        <w:rPr>
+          <w:lang w:val="en-US"/>
+        </w:rPr>
+      </w:pPr>
+      <w:r>
+        <w:rPr>
+          <w:lang w:val="en-US"/>
+        </w:rPr>
+        <w:t>8️</w:t>
+      </w:r>
+      <w:r>
+        <w:rPr>
+          <w:rFonts w:ascii="Tahoma" w:hAnsi="Tahoma" w:cs="Tahoma"/>
+          <w:lang w:val="en-US"/>
+        </w:rPr>
+        <w:t>⃣</w:t>
+      </w:r>
+      <w:r>
+        <w:rPr>
+          <w:lang w:val="en-US"/>
+        </w:rPr>
+        <w:t xml:space="preserve"> What are </w:t>
+      </w:r>
+      <w:proofErr w:type="spellStart"/>
+      <w:r>
+        <w:rPr>
+          <w:lang w:val="en-US"/>
+        </w:rPr>
+        <w:t>dApps</w:t>
+      </w:r>
+      <w:proofErr w:type="spellEnd"/>
+      <w:r>
+        <w:rPr>
+          <w:lang w:val="en-US"/>
+        </w:rPr>
+        <w:t>?</w:t>
+      </w:r>
+    </w:p>
+    <w:p>
+      <w:pPr>
+        <w:rPr>
+          <w:lang w:val="en-US"/>
+        </w:rPr>
+      </w:pPr>
+      <w:r>
+        <w:rPr>
+          <w:lang w:val="en-US"/>
+        </w:rPr>
+        <w:t>9️</w:t>
+      </w:r>
+      <w:r>
+        <w:rPr>
+          <w:rFonts w:ascii="Tahoma" w:hAnsi="Tahoma" w:cs="Tahoma"/>
+          <w:lang w:val="en-US"/>
+        </w:rPr>
+        <w:t>⃣</w:t>
+      </w:r>
+      <w:r>
+        <w:rPr>
+          <w:lang w:val="en-US"/>
+        </w:rPr>
+        <w:t xml:space="preserve"> What is Truffle?</w:t>
+      </w:r>
+    </w:p>
+    <w:p>
+      <w:pPr>
+        <w:rPr>
+          <w:lang w:val="en-US"/>
+        </w:rPr>
+      </w:pPr>
+      <w:r>
+        <w:rPr>
+          <w:rFonts w:ascii="Segoe UI Emoji" w:hAnsi="Segoe UI Emoji" w:cs="Segoe UI Emoji"/>
+          <w:lang w:val="en-US"/>
+        </w:rPr>
+        <w:t>🔟</w:t>
+      </w:r>
+      <w:r>
+        <w:rPr>
+          <w:lang w:val="en-US"/>
+        </w:rPr>
+        <w:t xml:space="preserve"> Define MetaMask.34Param (</w:t>
+      </w:r>
+      <w:r>
+        <w:rPr>
+          <w:rFonts w:ascii="Segoe UI Emoji" w:hAnsi="Segoe UI Emoji" w:cs="Segoe UI Emoji"/>
+          <w:lang w:val="en-US"/>
+        </w:rPr>
+        <w:t>🍥</w:t>
+      </w:r>
+      <w:r>
+        <w:rPr>
+          <w:lang w:val="en-US"/>
+        </w:rPr>
+        <w:t>,</w:t>
+      </w:r>
+      <w:r>
+        <w:rPr>
+          <w:rFonts w:ascii="Segoe UI Emoji" w:hAnsi="Segoe UI Emoji" w:cs="Segoe UI Emoji"/>
+          <w:lang w:val="en-US"/>
+        </w:rPr>
+        <w:t>🌈</w:t>
+      </w:r>
+      <w:r>
+        <w:rPr>
+          <w:lang w:val="en-US"/>
+        </w:rPr>
+        <w:t>)@Param_eth·56m1️</w:t>
+      </w:r>
+      <w:r>
+        <w:rPr>
+          <w:rFonts w:ascii="Tahoma" w:hAnsi="Tahoma" w:cs="Tahoma"/>
+          <w:lang w:val="en-US"/>
+        </w:rPr>
+        <w:t>⃣</w:t>
+      </w:r>
+      <w:r>
+        <w:rPr>
+          <w:lang w:val="en-US"/>
+        </w:rPr>
+        <w:t xml:space="preserve"> What is the ABI of a smart contract?</w:t>
+      </w:r>
+    </w:p>
+    <w:p>
+      <w:pPr>
+        <w:rPr>
+          <w:lang w:val="en-US"/>
+        </w:rPr>
+      </w:pPr>
+      <w:r>
+        <w:rPr>
+          <w:lang w:val="en-US"/>
+        </w:rPr>
+        <w:t>2️</w:t>
+      </w:r>
+      <w:r>
+        <w:rPr>
+          <w:rFonts w:ascii="Tahoma" w:hAnsi="Tahoma" w:cs="Tahoma"/>
+          <w:lang w:val="en-US"/>
+        </w:rPr>
+        <w:t>⃣</w:t>
+      </w:r>
+      <w:r>
+        <w:rPr>
+          <w:lang w:val="en-US"/>
+        </w:rPr>
+        <w:t xml:space="preserve"> What is the EVM bytecode?</w:t>
+      </w:r>
+    </w:p>
+    <w:p>
+      <w:pPr>
+        <w:rPr>
+          <w:lang w:val="en-US"/>
+        </w:rPr>
+      </w:pPr>
+      <w:r>
+        <w:rPr>
+          <w:lang w:val="en-US"/>
+        </w:rPr>
+        <w:t>3️</w:t>
+      </w:r>
+      <w:r>
+        <w:rPr>
+          <w:rFonts w:ascii="Tahoma" w:hAnsi="Tahoma" w:cs="Tahoma"/>
+          <w:lang w:val="en-US"/>
+        </w:rPr>
+        <w:t>⃣</w:t>
+      </w:r>
+      <w:r>
+        <w:rPr>
+          <w:lang w:val="en-US"/>
+        </w:rPr>
+        <w:t xml:space="preserve"> What is gas? how it works ?</w:t>
+      </w:r>
+    </w:p>
+    <w:p>
+      <w:pPr>
+        <w:rPr>
+          <w:lang w:val="en-US"/>
+        </w:rPr>
+      </w:pPr>
+      <w:r>
+        <w:rPr>
+          <w:lang w:val="en-US"/>
+        </w:rPr>
+        <w:t>4️</w:t>
+      </w:r>
+      <w:r>
+        <w:rPr>
+          <w:rFonts w:ascii="Tahoma" w:hAnsi="Tahoma" w:cs="Tahoma"/>
+          <w:lang w:val="en-US"/>
+        </w:rPr>
+        <w:t>⃣</w:t>
+      </w:r>
+      <w:r>
+        <w:rPr>
+          <w:lang w:val="en-US"/>
+        </w:rPr>
+        <w:t xml:space="preserve"> What is the ABIEncoderV2 pragma statement?</w:t>
+      </w:r>
+    </w:p>
+    <w:p>
+      <w:pPr>
+        <w:rPr>
+          <w:lang w:val="en-US"/>
+        </w:rPr>
+      </w:pPr>
+      <w:r>
+        <w:rPr>
+          <w:lang w:val="en-US"/>
+        </w:rPr>
+        <w:t>5️</w:t>
+      </w:r>
+      <w:r>
+        <w:rPr>
+          <w:rFonts w:ascii="Tahoma" w:hAnsi="Tahoma" w:cs="Tahoma"/>
+          <w:lang w:val="en-US"/>
+        </w:rPr>
+        <w:t>⃣</w:t>
+      </w:r>
+      <w:r>
+        <w:rPr>
+          <w:lang w:val="en-US"/>
+        </w:rPr>
+        <w:t xml:space="preserve"> What is a library in Solidity?</w:t>
+      </w:r>
+    </w:p>
+    <w:p>
+      <w:pPr>
+        <w:rPr>
+          <w:lang w:val="en-US"/>
+        </w:rPr>
+      </w:pPr>
+      <w:r>
+        <w:rPr>
+          <w:lang w:val="en-US"/>
+        </w:rPr>
+        <w:t>6️</w:t>
+      </w:r>
+      <w:r>
+        <w:rPr>
+          <w:rFonts w:ascii="Tahoma" w:hAnsi="Tahoma" w:cs="Tahoma"/>
+          <w:lang w:val="en-US"/>
+        </w:rPr>
+        <w:t>⃣</w:t>
+      </w:r>
+      <w:r>
+        <w:rPr>
+          <w:lang w:val="en-US"/>
+        </w:rPr>
+        <w:t xml:space="preserve"> What is a </w:t>
+      </w:r>
+      <w:proofErr w:type="spellStart"/>
+      <w:r>
+        <w:rPr>
+          <w:lang w:val="en-US"/>
+        </w:rPr>
+        <w:t>re-entrancy</w:t>
+      </w:r>
+      <w:proofErr w:type="spellEnd"/>
+      <w:r>
+        <w:rPr>
+          <w:lang w:val="en-US"/>
+        </w:rPr>
+        <w:t xml:space="preserve"> attack?</w:t>
+      </w:r>
+    </w:p>
+    <w:p>
+      <w:pPr>
+        <w:rPr>
+          <w:lang w:val="en-US"/>
+        </w:rPr>
+      </w:pPr>
+      <w:r>
+        <w:rPr>
+          <w:lang w:val="en-US"/>
+        </w:rPr>
+        <w:t>7️</w:t>
+      </w:r>
+      <w:r>
+        <w:rPr>
+          <w:rFonts w:ascii="Tahoma" w:hAnsi="Tahoma" w:cs="Tahoma"/>
+          <w:lang w:val="en-US"/>
+        </w:rPr>
+        <w:t>⃣</w:t>
+      </w:r>
+      <w:r>
+        <w:rPr>
+          <w:lang w:val="en-US"/>
+        </w:rPr>
+        <w:t xml:space="preserve"> How to generate a random int in Solidity?</w:t>
       </w:r>
     </w:p>
     <w:sectPr>

</xml_diff>